<commit_message>
Rettelse af Projektgennemførelse og første udgaver af modul test af datamodtagelse og -forsendelse på Body og Rock
</commit_message>
<xml_diff>
--- a/Rapport og projektdokumentation/Rapport/7) Projektgennemførelse.docx
+++ b/Rapport og projektdokumentation/Rapport/7) Projektgennemførelse.docx
@@ -278,6 +278,8 @@
       <w:r>
         <w:rPr>
           <w:rFonts w:ascii="Calibri" w:hAnsi="Calibri"/>
+          <w:noProof/>
+          <w:lang w:eastAsia="da-DK"/>
         </w:rPr>
         <w:lastRenderedPageBreak/>
         <w:drawing>
@@ -564,7 +566,13 @@
       </w:r>
       <w:proofErr w:type="spellEnd"/>
       <w:r>
-        <w:t xml:space="preserve"> har de fordele</w:t>
+        <w:t xml:space="preserve"> har</w:t>
+      </w:r>
+      <w:r>
+        <w:t xml:space="preserve"> fordele</w:t>
+      </w:r>
+      <w:r>
+        <w:t>ne</w:t>
       </w:r>
       <w:r>
         <w:t>:</w:t>
@@ -585,7 +593,13 @@
         <w:t>A</w:t>
       </w:r>
       <w:r>
-        <w:t>t man ikke behøver at kende alle krav i begyndelsen af projekt før man kan begynde</w:t>
+        <w:t>t man ikke behøver at kende alle krav i begyndelsen af projekt</w:t>
+      </w:r>
+      <w:r>
+        <w:t>et</w:t>
+      </w:r>
+      <w:r>
+        <w:t xml:space="preserve"> før man kan begynde</w:t>
       </w:r>
       <w:r>
         <w:t>r</w:t>
@@ -626,13 +640,8 @@
         </w:numPr>
       </w:pPr>
       <w:r>
-        <w:t xml:space="preserve">Hver </w:t>
-      </w:r>
-      <w:proofErr w:type="spellStart"/>
-      <w:r>
-        <w:t>iteration</w:t>
-      </w:r>
-      <w:proofErr w:type="spellEnd"/>
+        <w:t>Hvert sprint</w:t>
+      </w:r>
       <w:r>
         <w:t xml:space="preserve"> ender ud i et produkt man kan demonstrer for </w:t>
       </w:r>
@@ -690,12 +699,21 @@
       </w:r>
       <w:proofErr w:type="spellEnd"/>
       <w:r>
-        <w:t xml:space="preserve"> er et softwareudviklingsværktøj men at vi i denne også valgte at bruge det til hardwareudvikling.</w:t>
-      </w:r>
-    </w:p>
-    <w:p>
-      <w:r>
-        <w:t xml:space="preserve">Nøglebegreberne som vi har brugt fra </w:t>
+        <w:t xml:space="preserve"> er et softwareudv</w:t>
+      </w:r>
+      <w:r>
+        <w:t>iklingsværktøj men at gruppen</w:t>
+      </w:r>
+      <w:r>
+        <w:t xml:space="preserve"> også valgte at bruge det til hardwareudvikling.</w:t>
+      </w:r>
+    </w:p>
+    <w:p>
+      <w:r>
+        <w:t>Nøglebegreberne som gruppen</w:t>
+      </w:r>
+      <w:r>
+        <w:t xml:space="preserve"> har brugt fra </w:t>
       </w:r>
       <w:proofErr w:type="spellStart"/>
       <w:r>
@@ -760,48 +778,38 @@
         </w:numPr>
       </w:pPr>
       <w:r>
-        <w:t xml:space="preserve">Som </w:t>
-      </w:r>
-      <w:proofErr w:type="spellStart"/>
-      <w:r>
-        <w:t>S</w:t>
-      </w:r>
-      <w:r>
-        <w:t>crum</w:t>
-      </w:r>
-      <w:proofErr w:type="spellEnd"/>
+        <w:t>Gruppen består af</w:t>
+      </w:r>
+      <w:r>
+        <w:t xml:space="preserve"> 8 medlemmer hvor et par af medlemmerne</w:t>
+      </w:r>
+      <w:r>
+        <w:t xml:space="preserve"> har</w:t>
+      </w:r>
+      <w:r>
+        <w:t xml:space="preserve"> delt </w:t>
+      </w:r>
+      <w:proofErr w:type="spellStart"/>
+      <w:r>
+        <w:t>Scrummasterrollen</w:t>
+      </w:r>
+      <w:proofErr w:type="spellEnd"/>
+      <w:r>
+        <w:t xml:space="preserve">. </w:t>
+      </w:r>
+      <w:proofErr w:type="spellStart"/>
+      <w:r>
+        <w:t>Scrummasterrollen</w:t>
+      </w:r>
+      <w:proofErr w:type="spellEnd"/>
+      <w:r>
+        <w:t xml:space="preserve"> har således været fordelt med at et gruppemedlem har funge</w:t>
+      </w:r>
+      <w:r>
+        <w:t>ret som primær kontaktperson til</w:t>
+      </w:r>
       <w:r>
         <w:t xml:space="preserve"> </w:t>
-      </w:r>
-      <w:proofErr w:type="gramStart"/>
-      <w:r>
-        <w:t>foreskriver har</w:t>
-      </w:r>
-      <w:proofErr w:type="gramEnd"/>
-      <w:r>
-        <w:t xml:space="preserve"> gruppen haft 8 medlemmer hvor et par af medlemmerne</w:t>
-      </w:r>
-      <w:r>
-        <w:t xml:space="preserve"> har</w:t>
-      </w:r>
-      <w:r>
-        <w:t xml:space="preserve"> delt </w:t>
-      </w:r>
-      <w:proofErr w:type="spellStart"/>
-      <w:r>
-        <w:t>Scrummasterrollen</w:t>
-      </w:r>
-      <w:proofErr w:type="spellEnd"/>
-      <w:r>
-        <w:t xml:space="preserve">. </w:t>
-      </w:r>
-      <w:proofErr w:type="spellStart"/>
-      <w:r>
-        <w:t>Scrummasterrollen</w:t>
-      </w:r>
-      <w:proofErr w:type="spellEnd"/>
-      <w:r>
-        <w:t xml:space="preserve"> har således været fordelt med at et gruppemedlem har fungeret som primær kontaktperson med </w:t>
       </w:r>
       <w:proofErr w:type="spellStart"/>
       <w:r>
@@ -906,7 +914,56 @@
       </w:r>
       <w:proofErr w:type="spellEnd"/>
       <w:r>
-        <w:t xml:space="preserve"> har fungeret som en liste over opgaver med prioritering, organisator og kontrakt med hvad </w:t>
+        <w:t xml:space="preserve"> har fungeret</w:t>
+      </w:r>
+      <w:r>
+        <w:t xml:space="preserve"> som </w:t>
+      </w:r>
+      <w:proofErr w:type="spellStart"/>
+      <w:r>
+        <w:t>organistor</w:t>
+      </w:r>
+      <w:proofErr w:type="spellEnd"/>
+      <w:r>
+        <w:t xml:space="preserve"> for</w:t>
+      </w:r>
+      <w:r>
+        <w:t xml:space="preserve"> liste</w:t>
+      </w:r>
+      <w:r>
+        <w:t>n</w:t>
+      </w:r>
+      <w:r>
+        <w:t xml:space="preserve"> over opgav</w:t>
+      </w:r>
+      <w:r>
+        <w:t>er</w:t>
+      </w:r>
+      <w:r>
+        <w:t xml:space="preserve"> for det pågældende sprint. Opgaverne er blevet defineret</w:t>
+      </w:r>
+      <w:r>
+        <w:t xml:space="preserve"> med</w:t>
+      </w:r>
+      <w:r>
+        <w:t xml:space="preserve"> beskrivelser,</w:t>
+      </w:r>
+      <w:r>
+        <w:t xml:space="preserve"> prioritering</w:t>
+      </w:r>
+      <w:r>
+        <w:t xml:space="preserve">, estimeret tid og uddelegering. </w:t>
+      </w:r>
+      <w:proofErr w:type="spellStart"/>
+      <w:r>
+        <w:t>Taskboardet</w:t>
+      </w:r>
+      <w:proofErr w:type="spellEnd"/>
+      <w:r>
+        <w:t xml:space="preserve"> har også fungeret som kontrakt for hvad</w:t>
+      </w:r>
+      <w:r>
+        <w:t xml:space="preserve"> </w:t>
       </w:r>
       <w:proofErr w:type="spellStart"/>
       <w:r>
@@ -914,7 +971,13 @@
       </w:r>
       <w:proofErr w:type="spellEnd"/>
       <w:r>
-        <w:t xml:space="preserve"> har valgt at forpligtige sig til af opgaver. </w:t>
+        <w:t xml:space="preserve"> har valgt at forpligtige sig til af opgaver</w:t>
+      </w:r>
+      <w:r>
+        <w:t xml:space="preserve"> i sprintet</w:t>
+      </w:r>
+      <w:r>
+        <w:t xml:space="preserve">. </w:t>
       </w:r>
     </w:p>
     <w:p>
@@ -1247,7 +1310,6 @@
         <w:pStyle w:val="Overskrift3"/>
       </w:pPr>
       <w:r>
-        <w:lastRenderedPageBreak/>
         <w:t>Tidsplan</w:t>
       </w:r>
     </w:p>
@@ -1281,11 +1343,9 @@
       <w:r>
         <w:t xml:space="preserve">Gruppe- og vejledermøder er blevet styret ved hjælp af en mødeindkaldelse efterfulgt af et møde med dagsorden, </w:t>
       </w:r>
-      <w:proofErr w:type="spellStart"/>
-      <w:r>
-        <w:t>dirigient</w:t>
-      </w:r>
-      <w:proofErr w:type="spellEnd"/>
+      <w:r>
+        <w:t>dirigent</w:t>
+      </w:r>
       <w:r>
         <w:t xml:space="preserve"> og referent. </w:t>
       </w:r>
@@ -4156,7 +4216,7 @@
   <a:extraClrSchemeLst/>
   <a:extLst>
     <a:ext uri="{05A4C25C-085E-4340-85A3-A5531E510DB2}">
-      <thm15:themeFamily xmlns:thm15="http://schemas.microsoft.com/office/thememl/2012/main" xmlns="" name="Office Theme" id="{62F939B6-93AF-4DB8-9C6B-D6C7DFDC589F}" vid="{4A3C46E8-61CC-4603-A589-7422A47A8E4A}"/>
+      <thm15:themeFamily xmlns="" xmlns:thm15="http://schemas.microsoft.com/office/thememl/2012/main" name="Office Theme" id="{62F939B6-93AF-4DB8-9C6B-D6C7DFDC589F}" vid="{4A3C46E8-61CC-4603-A589-7422A47A8E4A}"/>
     </a:ext>
   </a:extLst>
 </a:theme>

</xml_diff>